<commit_message>
background and accessibility complete
</commit_message>
<xml_diff>
--- a/Project Report.docx
+++ b/Project Report.docx
@@ -24,7 +24,7 @@
           <w:szCs w:val="24"/>
           <w:lang w:val="en-US"/>
         </w:rPr>
-        <w:t>EXPLORING GROUNDWATER POTENTIAL EVALUATION AT IFEWARA PRISON, ATAKUMOSA LOCAL GOVERNMENT, ILE-IFE, SOUTHWESTERN NIGERIA THROUGH RESISTIVITY AND MAGNETICS DATA ANALYSIS</w:t>
+        <w:t>EXPLORING GROUNDWATER POTENTIAL EVALUATION AT KOSERE PRISON, IFEWARA, ATAKUMOSA LOCAL GOVERNMENT, ILE-IFE, SOUTHWESTERN NIGERIA THROUGH RESISTIVITY  DATA ANALYSIS</w:t>
       </w:r>
     </w:p>
     <w:p>
@@ -326,729 +326,793 @@
           <w:szCs w:val="24"/>
           <w:lang w:val="en-US"/>
         </w:rPr>
-        <w:t>INTRODU</w:t>
+        <w:t>INTRODUCTION</w:t>
+      </w:r>
+    </w:p>
+    <w:p>
+      <w:pPr>
+        <w:spacing w:line="480" w:lineRule="auto"/>
+        <w:jc w:val="both"/>
+        <w:rPr>
+          <w:rFonts w:hint="default"/>
+          <w:sz w:val="24"/>
+          <w:szCs w:val="24"/>
+          <w:lang w:val="en-US"/>
+        </w:rPr>
+      </w:pPr>
+    </w:p>
+    <w:p>
+      <w:pPr>
+        <w:numPr>
+          <w:ilvl w:val="1"/>
+          <w:numId w:val="1"/>
+        </w:numPr>
+        <w:spacing w:line="480" w:lineRule="auto"/>
+        <w:jc w:val="both"/>
+        <w:rPr>
+          <w:rFonts w:hint="default"/>
+          <w:b/>
+          <w:bCs/>
+          <w:sz w:val="24"/>
+          <w:szCs w:val="24"/>
+          <w:lang w:val="en-US"/>
+        </w:rPr>
+      </w:pPr>
+      <w:r>
+        <w:rPr>
+          <w:rFonts w:hint="default"/>
+          <w:b/>
+          <w:bCs/>
+          <w:sz w:val="24"/>
+          <w:szCs w:val="24"/>
+          <w:lang w:val="en-US"/>
+        </w:rPr>
+        <w:t xml:space="preserve"> BACKGROUND</w:t>
+      </w:r>
+    </w:p>
+    <w:p>
+      <w:pPr>
+        <w:numPr>
+          <w:ilvl w:val="0"/>
+          <w:numId w:val="0"/>
+        </w:numPr>
+        <w:spacing w:line="480" w:lineRule="auto"/>
+        <w:ind w:leftChars="0"/>
+        <w:jc w:val="both"/>
+        <w:rPr>
+          <w:rFonts w:hint="default"/>
+          <w:b w:val="0"/>
+          <w:bCs w:val="0"/>
+          <w:sz w:val="24"/>
+          <w:szCs w:val="24"/>
+          <w:lang w:val="en-US"/>
+        </w:rPr>
+      </w:pPr>
+      <w:r>
+        <w:rPr>
+          <w:rFonts w:hint="default"/>
+          <w:b/>
+          <w:bCs/>
+          <w:sz w:val="24"/>
+          <w:szCs w:val="24"/>
+          <w:lang w:val="en-US"/>
+        </w:rPr>
+        <w:tab/>
+      </w:r>
+      <w:r>
+        <w:rPr>
+          <w:rFonts w:hint="default"/>
+          <w:b w:val="0"/>
+          <w:bCs w:val="0"/>
+          <w:sz w:val="24"/>
+          <w:szCs w:val="24"/>
+          <w:lang w:val="en-US"/>
+        </w:rPr>
+        <w:t xml:space="preserve">Water is a vital resource for most basic human needs which cannot be over-estimated. The distribution of groundwater is a critical factor in exploration, hence the need for prospecting of groundwater aquifers in the subsurface. </w:t>
+      </w:r>
+    </w:p>
+    <w:p>
+      <w:pPr>
+        <w:numPr>
+          <w:ilvl w:val="0"/>
+          <w:numId w:val="0"/>
+        </w:numPr>
+        <w:spacing w:line="480" w:lineRule="auto"/>
+        <w:ind w:leftChars="0" w:firstLine="720" w:firstLineChars="0"/>
+        <w:jc w:val="both"/>
+        <w:rPr>
+          <w:rFonts w:hint="default"/>
+          <w:b w:val="0"/>
+          <w:bCs w:val="0"/>
+          <w:sz w:val="24"/>
+          <w:szCs w:val="24"/>
+          <w:lang w:val="en-US"/>
+        </w:rPr>
+      </w:pPr>
+      <w:r>
+        <w:rPr>
+          <w:rFonts w:hint="default"/>
+          <w:b w:val="0"/>
+          <w:bCs w:val="0"/>
+          <w:sz w:val="24"/>
+          <w:szCs w:val="24"/>
+          <w:lang w:val="en-US"/>
+        </w:rPr>
+        <w:t xml:space="preserve">However , groundwater prospecting in complex basement terrain can be challenging due to complex nature of the geological formations(Sunmonu et al, 2018; Wannamaker et all, 2016). Prospecting for groundwater in basement complex terrains requires in-depth understanding of the geology, hydrogeology, and groundwater flow dynamics, as well as the use of appropriate geophysical and drilling techniques(Olobaniyi et al, 2016). </w:t>
+      </w:r>
+    </w:p>
+    <w:p>
+      <w:pPr>
+        <w:numPr>
+          <w:ilvl w:val="0"/>
+          <w:numId w:val="0"/>
+        </w:numPr>
+        <w:spacing w:line="480" w:lineRule="auto"/>
+        <w:ind w:leftChars="0" w:firstLine="720" w:firstLineChars="0"/>
+        <w:jc w:val="both"/>
+        <w:rPr>
+          <w:rFonts w:hint="default"/>
+          <w:b w:val="0"/>
+          <w:bCs w:val="0"/>
+          <w:sz w:val="24"/>
+          <w:szCs w:val="24"/>
+          <w:lang w:val="en-US"/>
+        </w:rPr>
+      </w:pPr>
+      <w:r>
+        <w:rPr>
+          <w:rFonts w:hint="default"/>
+          <w:b w:val="0"/>
+          <w:bCs w:val="0"/>
+          <w:sz w:val="24"/>
+          <w:szCs w:val="24"/>
+          <w:lang w:val="en-US"/>
+        </w:rPr>
+        <w:t xml:space="preserve">Exploration of groundwater in complex basement environments necessitates meticulous mapping of lineaments, such as fractures, fault zones, and joints, which serve as crucial groundwater pathways and storage locations(Hasan et al., 2018). </w:t>
+      </w:r>
+    </w:p>
+    <w:p>
+      <w:pPr>
+        <w:numPr>
+          <w:ilvl w:val="0"/>
+          <w:numId w:val="0"/>
+        </w:numPr>
+        <w:spacing w:line="480" w:lineRule="auto"/>
+        <w:ind w:leftChars="0" w:firstLine="720" w:firstLineChars="0"/>
+        <w:jc w:val="both"/>
+        <w:rPr>
+          <w:rFonts w:hint="default"/>
+          <w:b w:val="0"/>
+          <w:bCs w:val="0"/>
+          <w:sz w:val="24"/>
+          <w:szCs w:val="24"/>
+          <w:lang w:val="en-US"/>
+        </w:rPr>
+      </w:pPr>
+      <w:r>
+        <w:rPr>
+          <w:rFonts w:hint="default"/>
+          <w:b w:val="0"/>
+          <w:bCs w:val="0"/>
+          <w:sz w:val="24"/>
+          <w:szCs w:val="24"/>
+          <w:lang w:val="en-US"/>
+        </w:rPr>
+        <w:t xml:space="preserve">To overcome this challenge, geophysical methods such as the electrical resistivity method is employed to investigate the subsurface. The electrical resistivity technique is a non invasive geophysical method that measures electric current flow through the subsurface, simply conductivity and resistance to flow of electric current. This helps to determine the saturated and dry zones in the subsurface since fluid is conductive and less resistance, hence areas with high resistivity values are indicative of low water reserves and those with low are indicative of potential aquifers. </w:t>
+      </w:r>
+    </w:p>
+    <w:p>
+      <w:pPr>
+        <w:numPr>
+          <w:ilvl w:val="0"/>
+          <w:numId w:val="0"/>
+        </w:numPr>
+        <w:spacing w:line="480" w:lineRule="auto"/>
+        <w:ind w:leftChars="0" w:firstLine="720" w:firstLineChars="0"/>
+        <w:jc w:val="both"/>
+        <w:rPr>
+          <w:rFonts w:hint="default"/>
+          <w:b w:val="0"/>
+          <w:bCs w:val="0"/>
+          <w:sz w:val="24"/>
+          <w:szCs w:val="24"/>
+          <w:lang w:val="en-US"/>
+        </w:rPr>
+      </w:pPr>
+      <w:r>
+        <w:rPr>
+          <w:rFonts w:hint="default"/>
+          <w:b w:val="0"/>
+          <w:bCs w:val="0"/>
+          <w:sz w:val="24"/>
+          <w:szCs w:val="24"/>
+          <w:lang w:val="en-US"/>
+        </w:rPr>
+        <w:t>The Electrical resistivity method is preferred to other geophysical methods due to its effectiveness in accessing subsurface conditions, give high resolution image of the subsurface and cost of carrying out relative to other geophysical method.</w:t>
+      </w:r>
+    </w:p>
+    <w:p>
+      <w:pPr>
+        <w:numPr>
+          <w:ilvl w:val="0"/>
+          <w:numId w:val="0"/>
+        </w:numPr>
+        <w:spacing w:line="480" w:lineRule="auto"/>
+        <w:jc w:val="both"/>
+        <w:rPr>
+          <w:rFonts w:hint="default"/>
+          <w:b w:val="0"/>
+          <w:bCs w:val="0"/>
+          <w:sz w:val="24"/>
+          <w:szCs w:val="24"/>
+          <w:lang w:val="en-US"/>
+        </w:rPr>
+      </w:pPr>
+    </w:p>
+    <w:p>
+      <w:pPr>
+        <w:numPr>
+          <w:ilvl w:val="1"/>
+          <w:numId w:val="1"/>
+        </w:numPr>
+        <w:spacing w:line="480" w:lineRule="auto"/>
+        <w:ind w:left="0" w:leftChars="0" w:firstLine="0" w:firstLineChars="0"/>
+        <w:jc w:val="both"/>
+        <w:rPr>
+          <w:rFonts w:hint="default"/>
+          <w:b/>
+          <w:bCs/>
+          <w:sz w:val="24"/>
+          <w:szCs w:val="24"/>
+          <w:lang w:val="en-US"/>
+        </w:rPr>
+      </w:pPr>
+      <w:r>
+        <w:rPr>
+          <w:rFonts w:hint="default"/>
+          <w:b/>
+          <w:bCs/>
+          <w:sz w:val="24"/>
+          <w:szCs w:val="24"/>
+          <w:lang w:val="en-US"/>
+        </w:rPr>
+        <w:t xml:space="preserve"> DESCRIPTION OF THE STUDY AREA </w:t>
+      </w:r>
+    </w:p>
+    <w:p>
+      <w:pPr>
+        <w:numPr>
+          <w:numId w:val="0"/>
+        </w:numPr>
+        <w:spacing w:line="480" w:lineRule="auto"/>
+        <w:ind w:leftChars="0"/>
+        <w:jc w:val="both"/>
+        <w:rPr>
+          <w:rFonts w:hint="default"/>
+          <w:b w:val="0"/>
+          <w:bCs w:val="0"/>
+          <w:sz w:val="24"/>
+          <w:szCs w:val="24"/>
+          <w:lang w:val="en-US"/>
+        </w:rPr>
+      </w:pPr>
+      <w:r>
+        <w:rPr>
+          <w:rFonts w:hint="default"/>
+          <w:b/>
+          <w:bCs/>
+          <w:sz w:val="24"/>
+          <w:szCs w:val="24"/>
+          <w:lang w:val="en-US"/>
+        </w:rPr>
+        <w:tab/>
+      </w:r>
+      <w:r>
+        <w:rPr>
+          <w:rFonts w:hint="default"/>
+          <w:b w:val="0"/>
+          <w:bCs w:val="0"/>
+          <w:sz w:val="24"/>
+          <w:szCs w:val="24"/>
+          <w:lang w:val="en-US"/>
+        </w:rPr>
+        <w:t>The study area is the Kosere prison along Ifewara road situated in Atakumosa Local Government area of Osun State, Southwestern Nigeria. It has a 817 meters perimeters, width of 169 meters and length of 244 meters, located on latitude 7.4767446 and longitude 4.5813186. Ifewara falls within the Ilesha schist belt and is underlain by gneiss, migmatite and metasediments ranging from Precambrian to Palezoic age. The area is easily accessible by roads, both major and minor connecting to the correctional facility.</w:t>
+      </w:r>
+    </w:p>
+    <w:p>
+      <w:pPr>
+        <w:numPr>
+          <w:numId w:val="0"/>
+        </w:numPr>
+        <w:spacing w:line="480" w:lineRule="auto"/>
+        <w:ind w:leftChars="0"/>
+        <w:jc w:val="both"/>
+        <w:rPr>
+          <w:rFonts w:hint="default"/>
+          <w:b w:val="0"/>
+          <w:bCs w:val="0"/>
+          <w:sz w:val="24"/>
+          <w:szCs w:val="24"/>
+          <w:lang w:val="en-US"/>
+        </w:rPr>
+      </w:pPr>
+    </w:p>
+    <w:p>
+      <w:pPr>
+        <w:numPr>
+          <w:ilvl w:val="1"/>
+          <w:numId w:val="1"/>
+        </w:numPr>
+        <w:spacing w:line="480" w:lineRule="auto"/>
+        <w:ind w:left="0" w:leftChars="0" w:firstLine="0" w:firstLineChars="0"/>
+        <w:jc w:val="both"/>
+        <w:rPr>
+          <w:rFonts w:hint="default"/>
+          <w:b w:val="0"/>
+          <w:bCs w:val="0"/>
+          <w:sz w:val="24"/>
+          <w:szCs w:val="24"/>
+          <w:lang w:val="en-US"/>
+        </w:rPr>
+      </w:pPr>
+      <w:r>
+        <w:rPr>
+          <w:rFonts w:hint="default"/>
+          <w:b/>
+          <w:bCs/>
+          <w:sz w:val="24"/>
+          <w:szCs w:val="24"/>
+          <w:lang w:val="en-US"/>
+        </w:rPr>
+        <w:t xml:space="preserve"> RELIEF, CLIMATE AND VEGETATION</w:t>
+      </w:r>
+    </w:p>
+    <w:p>
+      <w:pPr>
+        <w:keepNext w:val="0"/>
+        <w:keepLines w:val="0"/>
+        <w:widowControl/>
+        <w:suppressLineNumbers w:val="0"/>
+        <w:shd w:val="clear" w:fill="FFFFFF"/>
+        <w:spacing w:line="17" w:lineRule="atLeast"/>
+        <w:ind w:left="0" w:firstLine="0"/>
+        <w:jc w:val="left"/>
+        <w:rPr>
+          <w:rFonts w:hint="default" w:asciiTheme="minorAscii" w:hAnsiTheme="minorAscii" w:eastAsiaTheme="minorEastAsia" w:cstheme="minorEastAsia"/>
+          <w:b w:val="0"/>
+          <w:bCs w:val="0"/>
+          <w:i w:val="0"/>
+          <w:iCs w:val="0"/>
+          <w:caps w:val="0"/>
+          <w:color w:val="000000"/>
+          <w:spacing w:val="0"/>
+          <w:sz w:val="24"/>
+          <w:szCs w:val="24"/>
+        </w:rPr>
+      </w:pPr>
+      <w:r>
+        <w:rPr>
+          <w:rFonts w:hint="default"/>
+          <w:b/>
+          <w:bCs/>
+          <w:sz w:val="24"/>
+          <w:szCs w:val="24"/>
+          <w:lang w:val="en-US"/>
+        </w:rPr>
+        <w:tab/>
+      </w:r>
+      <w:r>
+        <w:rPr>
+          <w:rFonts w:hint="default"/>
+          <w:b w:val="0"/>
+          <w:bCs w:val="0"/>
+          <w:sz w:val="24"/>
+          <w:szCs w:val="24"/>
+          <w:lang w:val="en-US"/>
+        </w:rPr>
+        <w:t>The studied area falls</w:t>
+      </w:r>
+      <w:r>
+        <w:rPr>
+          <w:rFonts w:hint="default"/>
+          <w:b w:val="0"/>
+          <w:bCs w:val="0"/>
+          <w:sz w:val="24"/>
+          <w:szCs w:val="24"/>
+          <w:lang w:val="en-US"/>
+        </w:rPr>
+        <w:t xml:space="preserve"> within the tropical climate region having distinct wet and dry seasons with landforms shaped by geological processes. The average annual temperature is </w:t>
+      </w:r>
+      <w:r>
+        <w:rPr>
+          <w:rFonts w:ascii="sans-serif" w:hAnsi="sans-serif" w:eastAsia="sans-serif" w:cs="sans-serif"/>
+          <w:i w:val="0"/>
+          <w:iCs w:val="0"/>
+          <w:caps w:val="0"/>
+          <w:color w:val="373A3D"/>
+          <w:spacing w:val="0"/>
+          <w:sz w:val="24"/>
+          <w:szCs w:val="24"/>
+          <w:shd w:val="clear" w:fill="FFFFFF"/>
+        </w:rPr>
+        <w:t> </w:t>
+      </w:r>
+      <w:r>
+        <w:rPr>
+          <w:rFonts w:hint="default" w:ascii="Calibri" w:hAnsi="Calibri" w:cs="Calibri" w:eastAsiaTheme="minorEastAsia"/>
+          <w:i w:val="0"/>
+          <w:iCs w:val="0"/>
+          <w:caps w:val="0"/>
+          <w:color w:val="373A3D"/>
+          <w:spacing w:val="0"/>
+          <w:sz w:val="24"/>
+          <w:szCs w:val="24"/>
+          <w:shd w:val="clear" w:fill="FFFFFF"/>
+        </w:rPr>
+        <w:t>33°</w:t>
+      </w:r>
+      <w:r>
+        <w:rPr>
+          <w:rFonts w:hint="default" w:ascii="Calibri" w:hAnsi="Calibri" w:cs="Calibri"/>
+          <w:i w:val="0"/>
+          <w:iCs w:val="0"/>
+          <w:caps w:val="0"/>
+          <w:color w:val="373A3D"/>
+          <w:spacing w:val="0"/>
+          <w:sz w:val="24"/>
+          <w:szCs w:val="24"/>
+          <w:shd w:val="clear" w:fill="FFFFFF"/>
+          <w:lang w:val="en-US"/>
+        </w:rPr>
+        <w:t xml:space="preserve"> degrees and about 577 mm of annual rainfall . </w:t>
+      </w:r>
+      <w:r>
+        <w:rPr>
+          <w:rFonts w:hint="default" w:asciiTheme="minorAscii" w:hAnsiTheme="minorAscii" w:eastAsiaTheme="minorEastAsia" w:cstheme="minorEastAsia"/>
+          <w:b w:val="0"/>
+          <w:bCs w:val="0"/>
+          <w:i w:val="0"/>
+          <w:iCs w:val="0"/>
+          <w:caps w:val="0"/>
+          <w:color w:val="000000"/>
+          <w:spacing w:val="0"/>
+          <w:kern w:val="0"/>
+          <w:sz w:val="24"/>
+          <w:szCs w:val="24"/>
+          <w:shd w:val="clear" w:fill="FFFFFF"/>
+          <w:lang w:val="en-US" w:eastAsia="zh-CN" w:bidi="ar"/>
+        </w:rPr>
+        <w:t>The seasons are Rainy season (April to October), harmattan season (November to January) and dry season (February to March).</w:t>
       </w:r>
       <w:bookmarkStart w:id="0" w:name="_GoBack"/>
       <w:bookmarkEnd w:id="0"/>
-      <w:r>
-        <w:rPr>
-          <w:rFonts w:hint="default"/>
-          <w:b/>
-          <w:bCs/>
-          <w:sz w:val="24"/>
-          <w:szCs w:val="24"/>
-          <w:lang w:val="en-US"/>
-        </w:rPr>
-        <w:t>CTION</w:t>
-      </w:r>
-    </w:p>
-    <w:p>
-      <w:pPr>
-        <w:spacing w:line="480" w:lineRule="auto"/>
-        <w:jc w:val="both"/>
-        <w:rPr>
-          <w:rFonts w:hint="default"/>
-          <w:sz w:val="24"/>
-          <w:szCs w:val="24"/>
-          <w:lang w:val="en-US"/>
-        </w:rPr>
-      </w:pPr>
-    </w:p>
-    <w:p>
-      <w:pPr>
-        <w:numPr>
-          <w:ilvl w:val="1"/>
-          <w:numId w:val="1"/>
-        </w:numPr>
-        <w:spacing w:line="480" w:lineRule="auto"/>
-        <w:jc w:val="both"/>
-        <w:rPr>
-          <w:rFonts w:hint="default"/>
-          <w:b/>
-          <w:bCs/>
-          <w:sz w:val="24"/>
-          <w:szCs w:val="24"/>
-          <w:lang w:val="en-US"/>
-        </w:rPr>
-      </w:pPr>
-      <w:r>
-        <w:rPr>
-          <w:rFonts w:hint="default"/>
-          <w:b/>
-          <w:bCs/>
-          <w:sz w:val="24"/>
-          <w:szCs w:val="24"/>
-          <w:lang w:val="en-US"/>
-        </w:rPr>
-        <w:t>BACKGROUND</w:t>
-      </w:r>
-    </w:p>
-    <w:p>
-      <w:pPr>
-        <w:numPr>
-          <w:numId w:val="0"/>
-        </w:numPr>
-        <w:spacing w:line="480" w:lineRule="auto"/>
-        <w:ind w:leftChars="0"/>
-        <w:jc w:val="both"/>
-        <w:rPr>
-          <w:rFonts w:hint="default"/>
-          <w:b w:val="0"/>
-          <w:bCs w:val="0"/>
-          <w:sz w:val="24"/>
-          <w:szCs w:val="24"/>
-          <w:lang w:val="en-US"/>
-        </w:rPr>
-      </w:pPr>
-      <w:r>
-        <w:rPr>
-          <w:rFonts w:hint="default"/>
-          <w:b/>
-          <w:bCs/>
-          <w:sz w:val="24"/>
-          <w:szCs w:val="24"/>
-          <w:lang w:val="en-US"/>
-        </w:rPr>
-        <w:tab/>
-      </w:r>
-      <w:r>
-        <w:rPr>
-          <w:rFonts w:hint="default"/>
-          <w:b w:val="0"/>
-          <w:bCs w:val="0"/>
-          <w:sz w:val="24"/>
-          <w:szCs w:val="24"/>
-          <w:lang w:val="en-US"/>
-        </w:rPr>
-        <w:t xml:space="preserve">Water is a vital resource for most basic human needs which cannot be over-estimated. </w:t>
-      </w:r>
-      <w:r>
-        <w:rPr>
-          <w:rFonts w:hint="default"/>
-          <w:b w:val="0"/>
-          <w:bCs w:val="0"/>
-          <w:sz w:val="24"/>
-          <w:szCs w:val="24"/>
-          <w:lang w:val="en-US"/>
-        </w:rPr>
-        <w:t xml:space="preserve">The distribution of groundwater is a critical factor in exploration, </w:t>
-      </w:r>
-      <w:r>
-        <w:rPr>
-          <w:rFonts w:hint="default"/>
-          <w:b w:val="0"/>
-          <w:bCs w:val="0"/>
-          <w:sz w:val="24"/>
-          <w:szCs w:val="24"/>
-          <w:lang w:val="en-US"/>
-        </w:rPr>
-        <w:t xml:space="preserve">hence the need for prospecting of groundwater aquifers in the subsurface. </w:t>
-      </w:r>
-    </w:p>
-    <w:p>
-      <w:pPr>
-        <w:numPr>
-          <w:numId w:val="0"/>
-        </w:numPr>
-        <w:spacing w:line="480" w:lineRule="auto"/>
-        <w:ind w:leftChars="0" w:firstLine="720" w:firstLineChars="0"/>
-        <w:jc w:val="both"/>
-        <w:rPr>
-          <w:rFonts w:hint="default"/>
-          <w:b w:val="0"/>
-          <w:bCs w:val="0"/>
-          <w:sz w:val="24"/>
-          <w:szCs w:val="24"/>
-          <w:lang w:val="en-US"/>
-        </w:rPr>
-      </w:pPr>
-      <w:r>
-        <w:rPr>
-          <w:rFonts w:hint="default"/>
-          <w:b w:val="0"/>
-          <w:bCs w:val="0"/>
-          <w:sz w:val="24"/>
-          <w:szCs w:val="24"/>
-          <w:lang w:val="en-US"/>
-        </w:rPr>
-        <w:t xml:space="preserve">However , groundwater prospecting in complex basement terrain can be challenging due to complex nature of the geological formations(Sunmonu et al, 2018; Wannamaker et all, 2016). Prospecting for groundwater in basement complex terrains requires in-depth understanding of the geology, hydrogeology, and groundwater flow dynamics, as well as the use of appropriate geophysical and drilling techniques(Olobaniyi et al, 2016). </w:t>
-      </w:r>
-    </w:p>
-    <w:p>
-      <w:pPr>
-        <w:numPr>
-          <w:numId w:val="0"/>
-        </w:numPr>
-        <w:spacing w:line="480" w:lineRule="auto"/>
-        <w:ind w:leftChars="0" w:firstLine="720" w:firstLineChars="0"/>
-        <w:jc w:val="both"/>
-        <w:rPr>
-          <w:rFonts w:hint="default"/>
-          <w:b w:val="0"/>
-          <w:bCs w:val="0"/>
-          <w:sz w:val="24"/>
-          <w:szCs w:val="24"/>
-          <w:lang w:val="en-US"/>
-        </w:rPr>
-      </w:pPr>
-      <w:r>
-        <w:rPr>
-          <w:rFonts w:hint="default"/>
-          <w:b w:val="0"/>
-          <w:bCs w:val="0"/>
-          <w:sz w:val="24"/>
-          <w:szCs w:val="24"/>
-          <w:lang w:val="en-US"/>
-        </w:rPr>
-        <w:t>Exploration of groundwater in complex basement environments necessitates meticulous mapping of lineaments, such as fractures, fault zones, and joints, which serve as crucial groundwater pathways and storage locations(Hasan et al., 2018).</w:t>
-      </w:r>
-    </w:p>
-    <w:p>
-      <w:pPr>
-        <w:numPr>
-          <w:numId w:val="0"/>
-        </w:numPr>
-        <w:spacing w:line="480" w:lineRule="auto"/>
-        <w:ind w:leftChars="0"/>
-        <w:jc w:val="both"/>
-        <w:rPr>
-          <w:rFonts w:hint="default"/>
-          <w:b w:val="0"/>
-          <w:bCs w:val="0"/>
-          <w:sz w:val="24"/>
-          <w:szCs w:val="24"/>
-          <w:lang w:val="en-US"/>
-        </w:rPr>
-      </w:pPr>
-      <w:r>
-        <w:rPr>
-          <w:rFonts w:hint="default"/>
-          <w:b w:val="0"/>
-          <w:bCs w:val="0"/>
-          <w:sz w:val="24"/>
-          <w:szCs w:val="24"/>
-          <w:lang w:val="en-US"/>
-        </w:rPr>
-        <w:t xml:space="preserve"> </w:t>
-      </w:r>
-    </w:p>
-    <w:p>
-      <w:pPr>
-        <w:numPr>
-          <w:numId w:val="0"/>
-        </w:numPr>
-        <w:spacing w:line="480" w:lineRule="auto"/>
-        <w:ind w:leftChars="0"/>
-        <w:jc w:val="both"/>
-        <w:rPr>
-          <w:rFonts w:hint="default"/>
-          <w:b w:val="0"/>
-          <w:bCs w:val="0"/>
-          <w:sz w:val="24"/>
-          <w:szCs w:val="24"/>
-          <w:lang w:val="en-US"/>
-        </w:rPr>
-      </w:pPr>
-    </w:p>
-    <w:p>
-      <w:pPr>
-        <w:numPr>
-          <w:numId w:val="0"/>
-        </w:numPr>
-        <w:spacing w:line="480" w:lineRule="auto"/>
-        <w:ind w:leftChars="0"/>
-        <w:jc w:val="both"/>
-        <w:rPr>
-          <w:rFonts w:hint="default"/>
-          <w:b w:val="0"/>
-          <w:bCs w:val="0"/>
-          <w:sz w:val="24"/>
-          <w:szCs w:val="24"/>
-          <w:lang w:val="en-US"/>
-        </w:rPr>
-      </w:pPr>
-    </w:p>
-    <w:p>
-      <w:pPr>
-        <w:numPr>
-          <w:numId w:val="0"/>
-        </w:numPr>
-        <w:spacing w:line="480" w:lineRule="auto"/>
-        <w:ind w:leftChars="0"/>
-        <w:jc w:val="both"/>
-        <w:rPr>
-          <w:rFonts w:hint="default"/>
-          <w:b w:val="0"/>
-          <w:bCs w:val="0"/>
-          <w:sz w:val="24"/>
-          <w:szCs w:val="24"/>
-          <w:lang w:val="en-US"/>
-        </w:rPr>
-      </w:pPr>
-    </w:p>
-    <w:p>
-      <w:pPr>
-        <w:numPr>
-          <w:numId w:val="0"/>
-        </w:numPr>
-        <w:spacing w:line="480" w:lineRule="auto"/>
-        <w:ind w:leftChars="0"/>
-        <w:jc w:val="both"/>
-        <w:rPr>
-          <w:rFonts w:hint="default"/>
-          <w:b w:val="0"/>
-          <w:bCs w:val="0"/>
-          <w:sz w:val="24"/>
-          <w:szCs w:val="24"/>
-          <w:lang w:val="en-US"/>
-        </w:rPr>
-      </w:pPr>
-    </w:p>
-    <w:p>
-      <w:pPr>
-        <w:numPr>
-          <w:numId w:val="0"/>
-        </w:numPr>
-        <w:spacing w:line="480" w:lineRule="auto"/>
-        <w:ind w:leftChars="0"/>
-        <w:jc w:val="both"/>
-        <w:rPr>
-          <w:rFonts w:hint="default"/>
-          <w:b w:val="0"/>
-          <w:bCs w:val="0"/>
-          <w:sz w:val="24"/>
-          <w:szCs w:val="24"/>
-          <w:lang w:val="en-US"/>
-        </w:rPr>
-      </w:pPr>
-    </w:p>
-    <w:p>
-      <w:pPr>
-        <w:numPr>
-          <w:numId w:val="0"/>
-        </w:numPr>
-        <w:spacing w:line="480" w:lineRule="auto"/>
-        <w:ind w:leftChars="0"/>
-        <w:jc w:val="both"/>
-        <w:rPr>
-          <w:rFonts w:hint="default"/>
-          <w:b w:val="0"/>
-          <w:bCs w:val="0"/>
-          <w:sz w:val="24"/>
-          <w:szCs w:val="24"/>
-          <w:lang w:val="en-US"/>
-        </w:rPr>
-      </w:pPr>
-    </w:p>
-    <w:p>
-      <w:pPr>
-        <w:numPr>
-          <w:numId w:val="0"/>
-        </w:numPr>
-        <w:spacing w:line="480" w:lineRule="auto"/>
-        <w:ind w:leftChars="0"/>
-        <w:jc w:val="both"/>
-        <w:rPr>
-          <w:rFonts w:hint="default"/>
-          <w:b w:val="0"/>
-          <w:bCs w:val="0"/>
-          <w:sz w:val="24"/>
-          <w:szCs w:val="24"/>
-          <w:lang w:val="en-US"/>
-        </w:rPr>
-      </w:pPr>
-    </w:p>
-    <w:p>
-      <w:pPr>
-        <w:numPr>
-          <w:numId w:val="0"/>
-        </w:numPr>
-        <w:spacing w:line="480" w:lineRule="auto"/>
-        <w:ind w:leftChars="0"/>
-        <w:jc w:val="both"/>
-        <w:rPr>
-          <w:rFonts w:hint="default"/>
-          <w:b w:val="0"/>
-          <w:bCs w:val="0"/>
-          <w:sz w:val="24"/>
-          <w:szCs w:val="24"/>
-          <w:lang w:val="en-US"/>
-        </w:rPr>
-      </w:pPr>
-    </w:p>
-    <w:p>
-      <w:pPr>
-        <w:numPr>
-          <w:numId w:val="0"/>
-        </w:numPr>
-        <w:spacing w:line="480" w:lineRule="auto"/>
-        <w:ind w:leftChars="0"/>
-        <w:jc w:val="both"/>
-        <w:rPr>
-          <w:rFonts w:hint="default"/>
-          <w:b w:val="0"/>
-          <w:bCs w:val="0"/>
-          <w:sz w:val="24"/>
-          <w:szCs w:val="24"/>
-          <w:lang w:val="en-US"/>
-        </w:rPr>
-      </w:pPr>
-    </w:p>
-    <w:p>
-      <w:pPr>
-        <w:numPr>
-          <w:numId w:val="0"/>
-        </w:numPr>
-        <w:spacing w:line="480" w:lineRule="auto"/>
-        <w:ind w:leftChars="0"/>
-        <w:jc w:val="both"/>
-        <w:rPr>
-          <w:rFonts w:hint="default"/>
-          <w:b w:val="0"/>
-          <w:bCs w:val="0"/>
-          <w:sz w:val="24"/>
-          <w:szCs w:val="24"/>
-          <w:lang w:val="en-US"/>
-        </w:rPr>
-      </w:pPr>
-    </w:p>
-    <w:p>
-      <w:pPr>
-        <w:numPr>
-          <w:numId w:val="0"/>
-        </w:numPr>
-        <w:spacing w:line="480" w:lineRule="auto"/>
-        <w:ind w:leftChars="0"/>
-        <w:jc w:val="both"/>
-        <w:rPr>
-          <w:rFonts w:hint="default"/>
-          <w:b w:val="0"/>
-          <w:bCs w:val="0"/>
-          <w:sz w:val="24"/>
-          <w:szCs w:val="24"/>
-          <w:lang w:val="en-US"/>
-        </w:rPr>
-      </w:pPr>
-    </w:p>
-    <w:p>
-      <w:pPr>
-        <w:numPr>
-          <w:numId w:val="0"/>
-        </w:numPr>
-        <w:spacing w:line="480" w:lineRule="auto"/>
-        <w:ind w:leftChars="0"/>
-        <w:jc w:val="both"/>
-        <w:rPr>
-          <w:rFonts w:hint="default"/>
-          <w:b w:val="0"/>
-          <w:bCs w:val="0"/>
-          <w:sz w:val="24"/>
-          <w:szCs w:val="24"/>
-          <w:lang w:val="en-US"/>
-        </w:rPr>
-      </w:pPr>
-    </w:p>
-    <w:p>
-      <w:pPr>
-        <w:numPr>
-          <w:numId w:val="0"/>
-        </w:numPr>
-        <w:spacing w:line="480" w:lineRule="auto"/>
-        <w:ind w:leftChars="0"/>
-        <w:jc w:val="both"/>
-        <w:rPr>
-          <w:rFonts w:hint="default"/>
-          <w:b w:val="0"/>
-          <w:bCs w:val="0"/>
-          <w:sz w:val="24"/>
-          <w:szCs w:val="24"/>
-          <w:lang w:val="en-US"/>
-        </w:rPr>
-      </w:pPr>
-    </w:p>
-    <w:p>
-      <w:pPr>
-        <w:numPr>
-          <w:numId w:val="0"/>
-        </w:numPr>
-        <w:spacing w:line="480" w:lineRule="auto"/>
-        <w:ind w:leftChars="0"/>
-        <w:jc w:val="both"/>
-        <w:rPr>
-          <w:rFonts w:hint="default"/>
-          <w:b w:val="0"/>
-          <w:bCs w:val="0"/>
-          <w:sz w:val="24"/>
-          <w:szCs w:val="24"/>
-          <w:lang w:val="en-US"/>
-        </w:rPr>
-      </w:pPr>
-    </w:p>
-    <w:p>
-      <w:pPr>
-        <w:numPr>
-          <w:numId w:val="0"/>
-        </w:numPr>
-        <w:spacing w:line="480" w:lineRule="auto"/>
-        <w:ind w:leftChars="0"/>
-        <w:jc w:val="both"/>
-        <w:rPr>
-          <w:rFonts w:hint="default"/>
-          <w:b w:val="0"/>
-          <w:bCs w:val="0"/>
-          <w:sz w:val="24"/>
-          <w:szCs w:val="24"/>
-          <w:lang w:val="en-US"/>
-        </w:rPr>
-      </w:pPr>
-    </w:p>
-    <w:p>
-      <w:pPr>
-        <w:numPr>
-          <w:numId w:val="0"/>
-        </w:numPr>
-        <w:spacing w:line="480" w:lineRule="auto"/>
-        <w:ind w:leftChars="0"/>
-        <w:jc w:val="both"/>
-        <w:rPr>
-          <w:rFonts w:hint="default"/>
-          <w:b w:val="0"/>
-          <w:bCs w:val="0"/>
-          <w:sz w:val="24"/>
-          <w:szCs w:val="24"/>
-          <w:lang w:val="en-US"/>
-        </w:rPr>
-      </w:pPr>
-    </w:p>
-    <w:p>
-      <w:pPr>
-        <w:numPr>
-          <w:numId w:val="0"/>
-        </w:numPr>
-        <w:spacing w:line="480" w:lineRule="auto"/>
-        <w:ind w:leftChars="0"/>
-        <w:jc w:val="both"/>
-        <w:rPr>
-          <w:rFonts w:hint="default"/>
-          <w:b w:val="0"/>
-          <w:bCs w:val="0"/>
-          <w:sz w:val="24"/>
-          <w:szCs w:val="24"/>
-          <w:lang w:val="en-US"/>
-        </w:rPr>
-      </w:pPr>
-    </w:p>
-    <w:p>
-      <w:pPr>
-        <w:numPr>
-          <w:numId w:val="0"/>
-        </w:numPr>
-        <w:spacing w:line="480" w:lineRule="auto"/>
-        <w:ind w:leftChars="0"/>
-        <w:jc w:val="center"/>
-        <w:rPr>
-          <w:rFonts w:hint="default"/>
-          <w:b/>
-          <w:bCs/>
-          <w:sz w:val="24"/>
-          <w:szCs w:val="24"/>
-          <w:lang w:val="en-US"/>
-        </w:rPr>
-      </w:pPr>
-      <w:r>
-        <w:rPr>
-          <w:rFonts w:hint="default"/>
-          <w:b/>
-          <w:bCs/>
-          <w:sz w:val="24"/>
-          <w:szCs w:val="24"/>
-          <w:lang w:val="en-US"/>
-        </w:rPr>
-        <w:t>REFERENCE</w:t>
-      </w:r>
-    </w:p>
-    <w:p>
-      <w:pPr>
-        <w:numPr>
-          <w:numId w:val="0"/>
-        </w:numPr>
-        <w:spacing w:line="480" w:lineRule="auto"/>
-        <w:ind w:leftChars="0" w:firstLine="720" w:firstLineChars="0"/>
-        <w:jc w:val="both"/>
-        <w:rPr>
-          <w:rFonts w:hint="default"/>
-          <w:b w:val="0"/>
-          <w:bCs w:val="0"/>
-          <w:sz w:val="24"/>
-          <w:szCs w:val="24"/>
-          <w:lang w:val="en-US"/>
-        </w:rPr>
-      </w:pPr>
-      <w:r>
-        <w:rPr>
-          <w:rFonts w:hint="default"/>
-          <w:b w:val="0"/>
-          <w:bCs w:val="0"/>
-          <w:sz w:val="24"/>
-          <w:szCs w:val="24"/>
-          <w:lang w:val="en-US"/>
-        </w:rPr>
-        <w:t>Sunmonu, L.A., Adagunodo, T.A., Adeniji, A.A., Ajani, O.O., 2018. Geoimaging of subsurface fabric in Awgbagba, Southwestern Nigeria using geomagnetic and geoelectrical techniques. Malaysian J. Fundam. Appl. Sci. 14 (2),Pp: 312 - 324.</w:t>
-      </w:r>
-    </w:p>
-    <w:p>
-      <w:pPr>
-        <w:numPr>
-          <w:numId w:val="0"/>
-        </w:numPr>
-        <w:spacing w:line="480" w:lineRule="auto"/>
-        <w:ind w:leftChars="0"/>
-        <w:jc w:val="both"/>
-        <w:rPr>
-          <w:rFonts w:hint="default"/>
-          <w:b w:val="0"/>
-          <w:bCs w:val="0"/>
-          <w:sz w:val="24"/>
-          <w:szCs w:val="24"/>
-          <w:lang w:val="en-US"/>
-        </w:rPr>
-      </w:pPr>
-      <w:r>
-        <w:rPr>
-          <w:rFonts w:hint="default"/>
-          <w:b w:val="0"/>
-          <w:bCs w:val="0"/>
-          <w:sz w:val="24"/>
-          <w:szCs w:val="24"/>
-          <w:lang w:val="en-US"/>
-        </w:rPr>
-        <w:tab/>
-        <w:t>Olobaniyi, S.B., Adeoye, O.A., Adekunle, I.M., 2016. Groundwater prospecting in the basement complex terrain of southwestern Nigeria: challenges and prospects. J. Environ. Hydrol. 24, 28-39.</w:t>
-      </w:r>
-    </w:p>
-    <w:p>
-      <w:pPr>
-        <w:numPr>
-          <w:numId w:val="0"/>
-        </w:numPr>
-        <w:spacing w:line="480" w:lineRule="auto"/>
-        <w:ind w:leftChars="0"/>
-        <w:jc w:val="both"/>
-        <w:rPr>
-          <w:rFonts w:hint="default"/>
-          <w:b w:val="0"/>
-          <w:bCs w:val="0"/>
-          <w:sz w:val="24"/>
-          <w:szCs w:val="24"/>
-          <w:lang w:val="en-US"/>
-        </w:rPr>
-      </w:pPr>
-      <w:r>
-        <w:rPr>
-          <w:rFonts w:hint="default"/>
-          <w:b w:val="0"/>
-          <w:bCs w:val="0"/>
-          <w:sz w:val="24"/>
-          <w:szCs w:val="24"/>
-          <w:lang w:val="en-US"/>
-        </w:rPr>
-        <w:tab/>
-        <w:t>M. Hasan et al.2018. Delineation of weathered/fracture zones for aquifer potential using an integrated geophysical approach: a case study from South China .J. Appl. Geophys.</w:t>
-      </w:r>
-    </w:p>
-    <w:p>
-      <w:pPr>
-        <w:numPr>
-          <w:numId w:val="0"/>
-        </w:numPr>
-        <w:spacing w:line="480" w:lineRule="auto"/>
-        <w:ind w:leftChars="0"/>
-        <w:jc w:val="both"/>
-        <w:rPr>
-          <w:rFonts w:hint="default"/>
-          <w:b w:val="0"/>
-          <w:bCs w:val="0"/>
-          <w:sz w:val="24"/>
-          <w:szCs w:val="24"/>
-          <w:lang w:val="en-US"/>
-        </w:rPr>
-      </w:pPr>
-    </w:p>
-    <w:p>
-      <w:pPr>
-        <w:numPr>
-          <w:numId w:val="0"/>
-        </w:numPr>
-        <w:spacing w:line="480" w:lineRule="auto"/>
-        <w:ind w:leftChars="0"/>
-        <w:jc w:val="both"/>
-        <w:rPr>
-          <w:rFonts w:hint="default"/>
-          <w:b w:val="0"/>
-          <w:bCs w:val="0"/>
-          <w:sz w:val="24"/>
-          <w:szCs w:val="24"/>
-          <w:lang w:val="en-US"/>
-        </w:rPr>
-      </w:pPr>
-    </w:p>
-    <w:p>
-      <w:pPr>
-        <w:numPr>
-          <w:numId w:val="0"/>
-        </w:numPr>
-        <w:spacing w:line="480" w:lineRule="auto"/>
-        <w:ind w:leftChars="0"/>
-        <w:jc w:val="both"/>
-        <w:rPr>
-          <w:rFonts w:hint="default"/>
-          <w:b w:val="0"/>
-          <w:bCs w:val="0"/>
-          <w:sz w:val="24"/>
-          <w:szCs w:val="24"/>
-          <w:lang w:val="en-US"/>
-        </w:rPr>
-      </w:pPr>
-    </w:p>
-    <w:p>
-      <w:pPr>
-        <w:numPr>
-          <w:numId w:val="0"/>
-        </w:numPr>
-        <w:spacing w:line="480" w:lineRule="auto"/>
-        <w:ind w:leftChars="0"/>
-        <w:jc w:val="both"/>
-        <w:rPr>
-          <w:rFonts w:hint="default"/>
-          <w:b w:val="0"/>
-          <w:bCs w:val="0"/>
-          <w:sz w:val="24"/>
-          <w:szCs w:val="24"/>
-          <w:lang w:val="en-US"/>
-        </w:rPr>
-      </w:pPr>
-    </w:p>
-    <w:p>
-      <w:pPr>
-        <w:numPr>
-          <w:numId w:val="0"/>
-        </w:numPr>
-        <w:spacing w:line="480" w:lineRule="auto"/>
-        <w:ind w:leftChars="0"/>
-        <w:jc w:val="both"/>
-        <w:rPr>
-          <w:rFonts w:hint="default"/>
-          <w:b w:val="0"/>
-          <w:bCs w:val="0"/>
-          <w:sz w:val="24"/>
-          <w:szCs w:val="24"/>
-          <w:lang w:val="en-US"/>
-        </w:rPr>
-      </w:pPr>
-    </w:p>
-    <w:p>
-      <w:pPr>
-        <w:numPr>
+    </w:p>
+    <w:p>
+      <w:pPr>
+        <w:numPr>
+          <w:numId w:val="0"/>
+        </w:numPr>
+        <w:spacing w:line="480" w:lineRule="auto"/>
+        <w:ind w:leftChars="0"/>
+        <w:jc w:val="both"/>
+        <w:rPr>
+          <w:rFonts w:hint="default" w:asciiTheme="minorEastAsia" w:hAnsiTheme="minorEastAsia" w:eastAsiaTheme="minorEastAsia" w:cstheme="minorEastAsia"/>
+          <w:b w:val="0"/>
+          <w:bCs w:val="0"/>
+          <w:sz w:val="24"/>
+          <w:szCs w:val="24"/>
+          <w:lang w:val="en-US"/>
+        </w:rPr>
+      </w:pPr>
+    </w:p>
+    <w:p>
+      <w:pPr>
+        <w:numPr>
+          <w:ilvl w:val="0"/>
+          <w:numId w:val="0"/>
+        </w:numPr>
+        <w:spacing w:line="480" w:lineRule="auto"/>
+        <w:ind w:leftChars="0"/>
+        <w:jc w:val="both"/>
+        <w:rPr>
+          <w:rFonts w:hint="default"/>
+          <w:b w:val="0"/>
+          <w:bCs w:val="0"/>
+          <w:sz w:val="24"/>
+          <w:szCs w:val="24"/>
+          <w:lang w:val="en-US"/>
+        </w:rPr>
+      </w:pPr>
+    </w:p>
+    <w:p>
+      <w:pPr>
+        <w:numPr>
+          <w:ilvl w:val="0"/>
+          <w:numId w:val="0"/>
+        </w:numPr>
+        <w:spacing w:line="480" w:lineRule="auto"/>
+        <w:ind w:leftChars="0"/>
+        <w:jc w:val="both"/>
+        <w:rPr>
+          <w:rFonts w:hint="default"/>
+          <w:b w:val="0"/>
+          <w:bCs w:val="0"/>
+          <w:sz w:val="24"/>
+          <w:szCs w:val="24"/>
+          <w:lang w:val="en-US"/>
+        </w:rPr>
+      </w:pPr>
+    </w:p>
+    <w:p>
+      <w:pPr>
+        <w:numPr>
+          <w:ilvl w:val="0"/>
+          <w:numId w:val="0"/>
+        </w:numPr>
+        <w:spacing w:line="480" w:lineRule="auto"/>
+        <w:ind w:leftChars="0"/>
+        <w:jc w:val="both"/>
+        <w:rPr>
+          <w:rFonts w:hint="default"/>
+          <w:b w:val="0"/>
+          <w:bCs w:val="0"/>
+          <w:sz w:val="24"/>
+          <w:szCs w:val="24"/>
+          <w:lang w:val="en-US"/>
+        </w:rPr>
+      </w:pPr>
+    </w:p>
+    <w:p>
+      <w:pPr>
+        <w:numPr>
+          <w:ilvl w:val="0"/>
+          <w:numId w:val="0"/>
+        </w:numPr>
+        <w:spacing w:line="480" w:lineRule="auto"/>
+        <w:ind w:leftChars="0"/>
+        <w:jc w:val="both"/>
+        <w:rPr>
+          <w:rFonts w:hint="default"/>
+          <w:b w:val="0"/>
+          <w:bCs w:val="0"/>
+          <w:sz w:val="24"/>
+          <w:szCs w:val="24"/>
+          <w:lang w:val="en-US"/>
+        </w:rPr>
+      </w:pPr>
+    </w:p>
+    <w:p>
+      <w:pPr>
+        <w:numPr>
+          <w:ilvl w:val="0"/>
+          <w:numId w:val="0"/>
+        </w:numPr>
+        <w:spacing w:line="480" w:lineRule="auto"/>
+        <w:ind w:leftChars="0"/>
+        <w:jc w:val="both"/>
+        <w:rPr>
+          <w:rFonts w:hint="default"/>
+          <w:b w:val="0"/>
+          <w:bCs w:val="0"/>
+          <w:sz w:val="24"/>
+          <w:szCs w:val="24"/>
+          <w:lang w:val="en-US"/>
+        </w:rPr>
+      </w:pPr>
+    </w:p>
+    <w:p>
+      <w:pPr>
+        <w:numPr>
+          <w:ilvl w:val="0"/>
+          <w:numId w:val="0"/>
+        </w:numPr>
+        <w:spacing w:line="480" w:lineRule="auto"/>
+        <w:ind w:leftChars="0"/>
+        <w:jc w:val="both"/>
+        <w:rPr>
+          <w:rFonts w:hint="default"/>
+          <w:b w:val="0"/>
+          <w:bCs w:val="0"/>
+          <w:sz w:val="24"/>
+          <w:szCs w:val="24"/>
+          <w:lang w:val="en-US"/>
+        </w:rPr>
+      </w:pPr>
+    </w:p>
+    <w:p>
+      <w:pPr>
+        <w:numPr>
+          <w:ilvl w:val="0"/>
+          <w:numId w:val="0"/>
+        </w:numPr>
+        <w:spacing w:line="480" w:lineRule="auto"/>
+        <w:ind w:leftChars="0"/>
+        <w:jc w:val="both"/>
+        <w:rPr>
+          <w:rFonts w:hint="default"/>
+          <w:b w:val="0"/>
+          <w:bCs w:val="0"/>
+          <w:sz w:val="24"/>
+          <w:szCs w:val="24"/>
+          <w:lang w:val="en-US"/>
+        </w:rPr>
+      </w:pPr>
+    </w:p>
+    <w:p>
+      <w:pPr>
+        <w:numPr>
+          <w:ilvl w:val="0"/>
+          <w:numId w:val="0"/>
+        </w:numPr>
+        <w:spacing w:line="480" w:lineRule="auto"/>
+        <w:ind w:leftChars="0"/>
+        <w:jc w:val="both"/>
+        <w:rPr>
+          <w:rFonts w:hint="default"/>
+          <w:b w:val="0"/>
+          <w:bCs w:val="0"/>
+          <w:sz w:val="24"/>
+          <w:szCs w:val="24"/>
+          <w:lang w:val="en-US"/>
+        </w:rPr>
+      </w:pPr>
+    </w:p>
+    <w:p>
+      <w:pPr>
+        <w:numPr>
+          <w:ilvl w:val="0"/>
+          <w:numId w:val="0"/>
+        </w:numPr>
+        <w:spacing w:line="480" w:lineRule="auto"/>
+        <w:ind w:leftChars="0"/>
+        <w:jc w:val="both"/>
+        <w:rPr>
+          <w:rFonts w:hint="default"/>
+          <w:b w:val="0"/>
+          <w:bCs w:val="0"/>
+          <w:sz w:val="24"/>
+          <w:szCs w:val="24"/>
+          <w:lang w:val="en-US"/>
+        </w:rPr>
+      </w:pPr>
+    </w:p>
+    <w:p>
+      <w:pPr>
+        <w:numPr>
+          <w:ilvl w:val="0"/>
+          <w:numId w:val="0"/>
+        </w:numPr>
+        <w:spacing w:line="480" w:lineRule="auto"/>
+        <w:ind w:leftChars="0"/>
+        <w:jc w:val="both"/>
+        <w:rPr>
+          <w:rFonts w:hint="default"/>
+          <w:b w:val="0"/>
+          <w:bCs w:val="0"/>
+          <w:sz w:val="24"/>
+          <w:szCs w:val="24"/>
+          <w:lang w:val="en-US"/>
+        </w:rPr>
+      </w:pPr>
+    </w:p>
+    <w:p>
+      <w:pPr>
+        <w:numPr>
+          <w:ilvl w:val="0"/>
+          <w:numId w:val="0"/>
+        </w:numPr>
+        <w:spacing w:line="480" w:lineRule="auto"/>
+        <w:ind w:leftChars="0"/>
+        <w:jc w:val="both"/>
+        <w:rPr>
+          <w:rFonts w:hint="default"/>
+          <w:b w:val="0"/>
+          <w:bCs w:val="0"/>
+          <w:sz w:val="24"/>
+          <w:szCs w:val="24"/>
+          <w:lang w:val="en-US"/>
+        </w:rPr>
+      </w:pPr>
+    </w:p>
+    <w:p>
+      <w:pPr>
+        <w:numPr>
+          <w:ilvl w:val="0"/>
+          <w:numId w:val="0"/>
+        </w:numPr>
+        <w:spacing w:line="480" w:lineRule="auto"/>
+        <w:ind w:leftChars="0"/>
+        <w:jc w:val="both"/>
+        <w:rPr>
+          <w:rFonts w:hint="default"/>
+          <w:b w:val="0"/>
+          <w:bCs w:val="0"/>
+          <w:sz w:val="24"/>
+          <w:szCs w:val="24"/>
+          <w:lang w:val="en-US"/>
+        </w:rPr>
+      </w:pPr>
+    </w:p>
+    <w:p>
+      <w:pPr>
+        <w:numPr>
+          <w:ilvl w:val="0"/>
+          <w:numId w:val="0"/>
+        </w:numPr>
+        <w:spacing w:line="480" w:lineRule="auto"/>
+        <w:ind w:leftChars="0"/>
+        <w:jc w:val="both"/>
+        <w:rPr>
+          <w:rFonts w:hint="default"/>
+          <w:b w:val="0"/>
+          <w:bCs w:val="0"/>
+          <w:sz w:val="24"/>
+          <w:szCs w:val="24"/>
+          <w:lang w:val="en-US"/>
+        </w:rPr>
+      </w:pPr>
+    </w:p>
+    <w:p>
+      <w:pPr>
+        <w:numPr>
+          <w:ilvl w:val="0"/>
+          <w:numId w:val="0"/>
+        </w:numPr>
+        <w:spacing w:line="480" w:lineRule="auto"/>
+        <w:ind w:leftChars="0"/>
+        <w:jc w:val="both"/>
+        <w:rPr>
+          <w:rFonts w:hint="default"/>
+          <w:b w:val="0"/>
+          <w:bCs w:val="0"/>
+          <w:sz w:val="24"/>
+          <w:szCs w:val="24"/>
+          <w:lang w:val="en-US"/>
+        </w:rPr>
+      </w:pPr>
+    </w:p>
+    <w:p>
+      <w:pPr>
+        <w:numPr>
+          <w:ilvl w:val="0"/>
+          <w:numId w:val="0"/>
+        </w:numPr>
+        <w:spacing w:line="480" w:lineRule="auto"/>
+        <w:ind w:leftChars="0"/>
+        <w:jc w:val="both"/>
+        <w:rPr>
+          <w:rFonts w:hint="default"/>
+          <w:b w:val="0"/>
+          <w:bCs w:val="0"/>
+          <w:sz w:val="24"/>
+          <w:szCs w:val="24"/>
+          <w:lang w:val="en-US"/>
+        </w:rPr>
+      </w:pPr>
+    </w:p>
+    <w:p>
+      <w:pPr>
+        <w:numPr>
+          <w:ilvl w:val="0"/>
+          <w:numId w:val="0"/>
+        </w:numPr>
+        <w:spacing w:line="480" w:lineRule="auto"/>
+        <w:ind w:leftChars="0"/>
+        <w:jc w:val="both"/>
+        <w:rPr>
+          <w:rFonts w:hint="default"/>
+          <w:b w:val="0"/>
+          <w:bCs w:val="0"/>
+          <w:sz w:val="24"/>
+          <w:szCs w:val="24"/>
+          <w:lang w:val="en-US"/>
+        </w:rPr>
+      </w:pPr>
+    </w:p>
+    <w:p>
+      <w:pPr>
+        <w:numPr>
+          <w:ilvl w:val="0"/>
           <w:numId w:val="0"/>
         </w:numPr>
         <w:spacing w:line="480" w:lineRule="auto"/>

</xml_diff>

<commit_message>
about to start previous work
</commit_message>
<xml_diff>
--- a/Project Report.docx
+++ b/Project Report.docx
@@ -438,20 +438,7 @@
           <w:szCs w:val="24"/>
           <w:lang w:val="en-US"/>
         </w:rPr>
-        <w:t>However , groundwater prospecting</w:t>
-      </w:r>
-      <w:bookmarkStart w:id="0" w:name="_GoBack"/>
-      <w:bookmarkEnd w:id="0"/>
-      <w:r>
-        <w:rPr>
-          <w:rFonts w:hint="default"/>
-          <w:b w:val="0"/>
-          <w:bCs w:val="0"/>
-          <w:sz w:val="24"/>
-          <w:szCs w:val="24"/>
-          <w:lang w:val="en-US"/>
-        </w:rPr>
-        <w:t xml:space="preserve"> in complex basement terrain can be a challenge due to the complex nature of the geological formations (Sunmonu et al, 2018; Wannamaker et all, 2016). Prospecting for groundwater in basement complex terrains requires in-depth understanding of the geology, hydrogeology, and groundwater flow dynamics, as well as the use of appropriate geophysical and drilling techniques(Olobaniyi et al, 2016). </w:t>
+        <w:t xml:space="preserve">However , groundwater prospecting in complex basement terrain can be a challenge due to the complex nature of the geological formations (Sunmonu et al, 2018; Wannamaker et all, 2016). Prospecting for groundwater in basement complex terrains requires in-depth understanding of the geology, hydrogeology, and groundwater flow dynamics, as well as the use of appropriate geophysical and drilling techniques(Olobaniyi et al, 2016). </w:t>
       </w:r>
     </w:p>
     <w:p>
@@ -689,88 +676,9 @@
         <w:widowControl/>
         <w:suppressLineNumbers w:val="0"/>
         <w:shd w:val="clear" w:fill="FFFFFF"/>
-        <w:spacing w:line="17" w:lineRule="atLeast"/>
+        <w:spacing w:line="480" w:lineRule="auto"/>
         <w:ind w:left="0" w:firstLine="0"/>
         <w:jc w:val="left"/>
-        <w:rPr>
-          <w:rFonts w:hint="default" w:asciiTheme="minorAscii" w:hAnsiTheme="minorAscii" w:eastAsiaTheme="minorEastAsia" w:cstheme="minorEastAsia"/>
-          <w:b w:val="0"/>
-          <w:bCs w:val="0"/>
-          <w:i w:val="0"/>
-          <w:iCs w:val="0"/>
-          <w:caps w:val="0"/>
-          <w:color w:val="000000"/>
-          <w:spacing w:val="0"/>
-          <w:sz w:val="24"/>
-          <w:szCs w:val="24"/>
-        </w:rPr>
-      </w:pPr>
-      <w:r>
-        <w:rPr>
-          <w:rFonts w:hint="default"/>
-          <w:b/>
-          <w:bCs/>
-          <w:sz w:val="24"/>
-          <w:szCs w:val="24"/>
-          <w:lang w:val="en-US"/>
-        </w:rPr>
-        <w:tab/>
-      </w:r>
-      <w:r>
-        <w:rPr>
-          <w:rFonts w:hint="default"/>
-          <w:b w:val="0"/>
-          <w:bCs w:val="0"/>
-          <w:sz w:val="24"/>
-          <w:szCs w:val="24"/>
-          <w:lang w:val="en-US"/>
-        </w:rPr>
-        <w:t xml:space="preserve">The studied area falls within the tropical climate region having distinct wet and dry seasons with landforms shaped by geological processes. The average annual temperature is </w:t>
-      </w:r>
-      <w:r>
-        <w:rPr>
-          <w:rFonts w:ascii="sans-serif" w:hAnsi="sans-serif" w:eastAsia="sans-serif" w:cs="sans-serif"/>
-          <w:i w:val="0"/>
-          <w:iCs w:val="0"/>
-          <w:caps w:val="0"/>
-          <w:color w:val="373A3D"/>
-          <w:spacing w:val="0"/>
-          <w:sz w:val="24"/>
-          <w:szCs w:val="24"/>
-          <w:shd w:val="clear" w:fill="FFFFFF"/>
-        </w:rPr>
-        <w:t> </w:t>
-      </w:r>
-      <w:r>
-        <w:rPr>
-          <w:rFonts w:hint="default" w:ascii="Calibri" w:hAnsi="Calibri" w:cs="Calibri" w:eastAsiaTheme="minorEastAsia"/>
-          <w:i w:val="0"/>
-          <w:iCs w:val="0"/>
-          <w:caps w:val="0"/>
-          <w:color w:val="373A3D"/>
-          <w:spacing w:val="0"/>
-          <w:sz w:val="24"/>
-          <w:szCs w:val="24"/>
-          <w:shd w:val="clear" w:fill="FFFFFF"/>
-        </w:rPr>
-        <w:t>33°</w:t>
-      </w:r>
-      <w:r>
-        <w:rPr>
-          <w:rFonts w:hint="default" w:ascii="Calibri" w:hAnsi="Calibri" w:cs="Calibri"/>
-          <w:i w:val="0"/>
-          <w:iCs w:val="0"/>
-          <w:caps w:val="0"/>
-          <w:color w:val="373A3D"/>
-          <w:spacing w:val="0"/>
-          <w:sz w:val="24"/>
-          <w:szCs w:val="24"/>
-          <w:shd w:val="clear" w:fill="FFFFFF"/>
-          <w:lang w:val="en-US"/>
-        </w:rPr>
-        <w:t xml:space="preserve"> degrees and about 577 mm of annual rainfall . </w:t>
-      </w:r>
-      <w:r>
         <w:rPr>
           <w:rFonts w:hint="default" w:asciiTheme="minorAscii" w:hAnsiTheme="minorAscii" w:eastAsiaTheme="minorEastAsia" w:cstheme="minorEastAsia"/>
           <w:b w:val="0"/>
@@ -786,11 +694,295 @@
           <w:shd w:val="clear" w:fill="FFFFFF"/>
           <w:lang w:val="en-US" w:eastAsia="zh-CN" w:bidi="ar"/>
         </w:rPr>
+      </w:pPr>
+      <w:r>
+        <w:rPr>
+          <w:rFonts w:hint="default"/>
+          <w:b/>
+          <w:bCs/>
+          <w:sz w:val="24"/>
+          <w:szCs w:val="24"/>
+          <w:lang w:val="en-US"/>
+        </w:rPr>
+        <w:tab/>
+      </w:r>
+      <w:r>
+        <w:rPr>
+          <w:rFonts w:hint="default"/>
+          <w:b w:val="0"/>
+          <w:bCs w:val="0"/>
+          <w:sz w:val="24"/>
+          <w:szCs w:val="24"/>
+          <w:lang w:val="en-US"/>
+        </w:rPr>
+        <w:t xml:space="preserve">The studied area falls within the tropical climate region having distinct wet and dry seasons with landforms shaped by geological processes. The average annual temperature is </w:t>
+      </w:r>
+      <w:r>
+        <w:rPr>
+          <w:rFonts w:ascii="sans-serif" w:hAnsi="sans-serif" w:eastAsia="sans-serif" w:cs="sans-serif"/>
+          <w:b w:val="0"/>
+          <w:bCs w:val="0"/>
+          <w:i w:val="0"/>
+          <w:iCs w:val="0"/>
+          <w:caps w:val="0"/>
+          <w:color w:val="373A3D"/>
+          <w:spacing w:val="0"/>
+          <w:sz w:val="24"/>
+          <w:szCs w:val="24"/>
+          <w:shd w:val="clear" w:fill="FFFFFF"/>
+        </w:rPr>
+        <w:t> </w:t>
+      </w:r>
+      <w:r>
+        <w:rPr>
+          <w:rFonts w:hint="default" w:ascii="Calibri" w:hAnsi="Calibri" w:cs="Calibri" w:eastAsiaTheme="minorEastAsia"/>
+          <w:b w:val="0"/>
+          <w:bCs w:val="0"/>
+          <w:i w:val="0"/>
+          <w:iCs w:val="0"/>
+          <w:caps w:val="0"/>
+          <w:color w:val="373A3D"/>
+          <w:spacing w:val="0"/>
+          <w:sz w:val="24"/>
+          <w:szCs w:val="24"/>
+          <w:shd w:val="clear" w:fill="FFFFFF"/>
+        </w:rPr>
+        <w:t>33°</w:t>
+      </w:r>
+      <w:r>
+        <w:rPr>
+          <w:rFonts w:hint="default" w:ascii="Calibri" w:hAnsi="Calibri" w:cs="Calibri"/>
+          <w:b w:val="0"/>
+          <w:bCs w:val="0"/>
+          <w:i w:val="0"/>
+          <w:iCs w:val="0"/>
+          <w:caps w:val="0"/>
+          <w:color w:val="373A3D"/>
+          <w:spacing w:val="0"/>
+          <w:sz w:val="24"/>
+          <w:szCs w:val="24"/>
+          <w:shd w:val="clear" w:fill="FFFFFF"/>
+          <w:lang w:val="en-US"/>
+        </w:rPr>
+        <w:t xml:space="preserve"> degrees and t</w:t>
+      </w:r>
+      <w:r>
+        <w:rPr>
+          <w:rFonts w:hint="default" w:ascii="Calibri" w:hAnsi="Calibri"/>
+          <w:b w:val="0"/>
+          <w:bCs w:val="0"/>
+          <w:i w:val="0"/>
+          <w:iCs w:val="0"/>
+          <w:caps w:val="0"/>
+          <w:color w:val="373A3D"/>
+          <w:spacing w:val="0"/>
+          <w:sz w:val="24"/>
+          <w:szCs w:val="24"/>
+          <w:shd w:val="clear" w:fill="FFFFFF"/>
+          <w:lang w:val="en-US"/>
+        </w:rPr>
+        <w:t>he average rainfall ranges from 1125 mm in derived savanna to 1475 mm in the rainforest belt of the state</w:t>
+      </w:r>
+      <w:r>
+        <w:rPr>
+          <w:rFonts w:hint="default" w:ascii="Calibri" w:hAnsi="Calibri" w:cs="Calibri"/>
+          <w:b w:val="0"/>
+          <w:bCs w:val="0"/>
+          <w:i w:val="0"/>
+          <w:iCs w:val="0"/>
+          <w:caps w:val="0"/>
+          <w:color w:val="373A3D"/>
+          <w:spacing w:val="0"/>
+          <w:sz w:val="24"/>
+          <w:szCs w:val="24"/>
+          <w:shd w:val="clear" w:fill="FFFFFF"/>
+          <w:lang w:val="en-US"/>
+        </w:rPr>
+        <w:t xml:space="preserve"> . </w:t>
+      </w:r>
+      <w:r>
+        <w:rPr>
+          <w:rFonts w:hint="default" w:asciiTheme="minorAscii" w:hAnsiTheme="minorAscii" w:eastAsiaTheme="minorEastAsia" w:cstheme="minorEastAsia"/>
+          <w:b w:val="0"/>
+          <w:bCs w:val="0"/>
+          <w:i w:val="0"/>
+          <w:iCs w:val="0"/>
+          <w:caps w:val="0"/>
+          <w:color w:val="000000"/>
+          <w:spacing w:val="0"/>
+          <w:kern w:val="0"/>
+          <w:sz w:val="24"/>
+          <w:szCs w:val="24"/>
+          <w:shd w:val="clear" w:fill="FFFFFF"/>
+          <w:lang w:val="en-US" w:eastAsia="zh-CN" w:bidi="ar"/>
+        </w:rPr>
         <w:t>The seasons are Rainy season (April to October), harmattan season (November to January) and dry season (February to March).</w:t>
       </w:r>
     </w:p>
     <w:p>
       <w:pPr>
+        <w:keepNext w:val="0"/>
+        <w:keepLines w:val="0"/>
+        <w:widowControl/>
+        <w:suppressLineNumbers w:val="0"/>
+        <w:shd w:val="clear" w:fill="FFFFFF"/>
+        <w:spacing w:line="480" w:lineRule="auto"/>
+        <w:ind w:left="0" w:firstLine="0"/>
+        <w:jc w:val="left"/>
+        <w:rPr>
+          <w:rFonts w:hint="default" w:asciiTheme="minorAscii" w:hAnsiTheme="minorAscii"/>
+          <w:b w:val="0"/>
+          <w:bCs w:val="0"/>
+          <w:i w:val="0"/>
+          <w:iCs w:val="0"/>
+          <w:caps w:val="0"/>
+          <w:color w:val="000000"/>
+          <w:spacing w:val="0"/>
+          <w:kern w:val="0"/>
+          <w:sz w:val="24"/>
+          <w:szCs w:val="24"/>
+          <w:shd w:val="clear" w:fill="FFFFFF"/>
+          <w:lang w:val="en-US" w:eastAsia="zh-CN"/>
+        </w:rPr>
+      </w:pPr>
+      <w:r>
+        <w:rPr>
+          <w:rFonts w:hint="default" w:asciiTheme="minorAscii" w:hAnsiTheme="minorAscii" w:cstheme="minorEastAsia"/>
+          <w:b w:val="0"/>
+          <w:bCs w:val="0"/>
+          <w:i w:val="0"/>
+          <w:iCs w:val="0"/>
+          <w:caps w:val="0"/>
+          <w:color w:val="000000"/>
+          <w:spacing w:val="0"/>
+          <w:kern w:val="0"/>
+          <w:sz w:val="24"/>
+          <w:szCs w:val="24"/>
+          <w:shd w:val="clear" w:fill="FFFFFF"/>
+          <w:lang w:val="en-US" w:eastAsia="zh-CN" w:bidi="ar"/>
+        </w:rPr>
+        <w:tab/>
+      </w:r>
+      <w:r>
+        <w:rPr>
+          <w:rFonts w:hint="default" w:asciiTheme="minorAscii" w:hAnsiTheme="minorAscii"/>
+          <w:b w:val="0"/>
+          <w:bCs w:val="0"/>
+          <w:i w:val="0"/>
+          <w:iCs w:val="0"/>
+          <w:caps w:val="0"/>
+          <w:color w:val="000000"/>
+          <w:spacing w:val="0"/>
+          <w:kern w:val="0"/>
+          <w:sz w:val="24"/>
+          <w:szCs w:val="24"/>
+          <w:shd w:val="clear" w:fill="FFFFFF"/>
+          <w:lang w:val="en-US" w:eastAsia="zh-CN"/>
+        </w:rPr>
+        <w:t>The vegetation of Osun State has been described as lowland forest zone (Keay, 1959), semi-deciduous moist forests (Charter, 1969) and GuineoCongolian forest drier type (White, 1983).</w:t>
+      </w:r>
+    </w:p>
+    <w:p>
+      <w:pPr>
+        <w:keepNext w:val="0"/>
+        <w:keepLines w:val="0"/>
+        <w:widowControl/>
+        <w:suppressLineNumbers w:val="0"/>
+        <w:shd w:val="clear" w:fill="FFFFFF"/>
+        <w:spacing w:line="480" w:lineRule="auto"/>
+        <w:ind w:left="0" w:firstLine="0"/>
+        <w:jc w:val="left"/>
+        <w:rPr>
+          <w:rFonts w:hint="default" w:asciiTheme="minorAscii" w:hAnsiTheme="minorAscii"/>
+          <w:b w:val="0"/>
+          <w:bCs w:val="0"/>
+          <w:i w:val="0"/>
+          <w:iCs w:val="0"/>
+          <w:caps w:val="0"/>
+          <w:color w:val="000000"/>
+          <w:spacing w:val="0"/>
+          <w:kern w:val="0"/>
+          <w:sz w:val="24"/>
+          <w:szCs w:val="24"/>
+          <w:shd w:val="clear" w:fill="FFFFFF"/>
+          <w:lang w:val="en-US" w:eastAsia="zh-CN"/>
+        </w:rPr>
+      </w:pPr>
+    </w:p>
+    <w:p>
+      <w:pPr>
+        <w:keepNext w:val="0"/>
+        <w:keepLines w:val="0"/>
+        <w:widowControl/>
+        <w:suppressLineNumbers w:val="0"/>
+        <w:shd w:val="clear" w:fill="FFFFFF"/>
+        <w:spacing w:line="480" w:lineRule="auto"/>
+        <w:ind w:left="0" w:firstLine="0"/>
+        <w:jc w:val="left"/>
+        <w:rPr>
+          <w:rFonts w:hint="default" w:asciiTheme="minorAscii" w:hAnsiTheme="minorAscii"/>
+          <w:b w:val="0"/>
+          <w:bCs w:val="0"/>
+          <w:i w:val="0"/>
+          <w:iCs w:val="0"/>
+          <w:caps w:val="0"/>
+          <w:color w:val="000000"/>
+          <w:spacing w:val="0"/>
+          <w:kern w:val="0"/>
+          <w:sz w:val="24"/>
+          <w:szCs w:val="24"/>
+          <w:shd w:val="clear" w:fill="FFFFFF"/>
+          <w:lang w:val="en-US" w:eastAsia="zh-CN"/>
+        </w:rPr>
+      </w:pPr>
+    </w:p>
+    <w:p>
+      <w:pPr>
+        <w:keepNext w:val="0"/>
+        <w:keepLines w:val="0"/>
+        <w:widowControl/>
+        <w:suppressLineNumbers w:val="0"/>
+        <w:shd w:val="clear" w:fill="FFFFFF"/>
+        <w:spacing w:line="480" w:lineRule="auto"/>
+        <w:ind w:left="0" w:firstLine="0"/>
+        <w:jc w:val="left"/>
+        <w:rPr>
+          <w:rFonts w:hint="default" w:asciiTheme="minorAscii" w:hAnsiTheme="minorAscii"/>
+          <w:b/>
+          <w:bCs/>
+          <w:i w:val="0"/>
+          <w:iCs w:val="0"/>
+          <w:caps w:val="0"/>
+          <w:color w:val="000000"/>
+          <w:spacing w:val="0"/>
+          <w:kern w:val="0"/>
+          <w:sz w:val="24"/>
+          <w:szCs w:val="24"/>
+          <w:shd w:val="clear" w:fill="FFFFFF"/>
+          <w:lang w:val="en-US" w:eastAsia="zh-CN"/>
+        </w:rPr>
+      </w:pPr>
+      <w:r>
+        <w:rPr>
+          <w:rFonts w:hint="default" w:asciiTheme="minorAscii" w:hAnsiTheme="minorAscii"/>
+          <w:b/>
+          <w:bCs/>
+          <w:i w:val="0"/>
+          <w:iCs w:val="0"/>
+          <w:caps w:val="0"/>
+          <w:color w:val="000000"/>
+          <w:spacing w:val="0"/>
+          <w:kern w:val="0"/>
+          <w:sz w:val="24"/>
+          <w:szCs w:val="24"/>
+          <w:shd w:val="clear" w:fill="FFFFFF"/>
+          <w:lang w:val="en-US" w:eastAsia="zh-CN"/>
+        </w:rPr>
+        <w:t>1.4 PREVIOUS WORK</w:t>
+      </w:r>
+    </w:p>
+    <w:p>
+      <w:pPr>
         <w:numPr>
           <w:ilvl w:val="0"/>
           <w:numId w:val="0"/>
@@ -807,6 +999,19 @@
           <w:lang w:val="en-US"/>
         </w:rPr>
       </w:pPr>
+      <w:r>
+        <w:rPr>
+          <w:rFonts w:hint="default" w:asciiTheme="minorEastAsia" w:hAnsiTheme="minorEastAsia" w:cstheme="minorEastAsia"/>
+          <w:b w:val="0"/>
+          <w:bCs w:val="0"/>
+          <w:sz w:val="24"/>
+          <w:szCs w:val="24"/>
+          <w:lang w:val="en-US"/>
+        </w:rPr>
+        <w:tab/>
+      </w:r>
+      <w:bookmarkStart w:id="0" w:name="_GoBack"/>
+      <w:bookmarkEnd w:id="0"/>
     </w:p>
     <w:p>
       <w:pPr>
@@ -1259,6 +1464,8 @@
       </w:pPr>
       <w:rPr>
         <w:rFonts w:hint="default"/>
+        <w:b/>
+        <w:bCs/>
       </w:rPr>
     </w:lvl>
     <w:lvl w:ilvl="2" w:tentative="0">
@@ -1449,7 +1656,7 @@
     <w:lsdException w:qFormat="1" w:unhideWhenUsed="0" w:uiPriority="0" w:semiHidden="0" w:name="Title"/>
     <w:lsdException w:unhideWhenUsed="0" w:uiPriority="0" w:semiHidden="0" w:name="Closing"/>
     <w:lsdException w:unhideWhenUsed="0" w:uiPriority="0" w:semiHidden="0" w:name="Signature"/>
-    <w:lsdException w:unhideWhenUsed="0" w:uiPriority="0" w:name="Default Paragraph Font"/>
+    <w:lsdException w:qFormat="1" w:unhideWhenUsed="0" w:uiPriority="0" w:name="Default Paragraph Font"/>
     <w:lsdException w:unhideWhenUsed="0" w:uiPriority="0" w:semiHidden="0" w:name="Body Text"/>
     <w:lsdException w:unhideWhenUsed="0" w:uiPriority="0" w:semiHidden="0" w:name="Body Text Indent"/>
     <w:lsdException w:unhideWhenUsed="0" w:uiPriority="0" w:semiHidden="0" w:name="List Continue"/>
@@ -1645,6 +1852,7 @@
   <w:style w:type="character" w:default="1" w:styleId="2">
     <w:name w:val="Default Paragraph Font"/>
     <w:semiHidden/>
+    <w:qFormat/>
     <w:uiPriority w:val="0"/>
   </w:style>
   <w:style w:type="table" w:default="1" w:styleId="3">

</xml_diff>